<commit_message>
Se arreglaron errores y se agregaron los test de los ordenamientos
</commit_message>
<xml_diff>
--- a/T3_202010-master/T2_202010-master/docs/Análisis algoritmos Taller 3.docx
+++ b/T3_202010-master/T2_202010-master/docs/Análisis algoritmos Taller 3.docx
@@ -36,11 +36,9 @@
             <w:tcW w:w="4414" w:type="dxa"/>
           </w:tcPr>
           <w:p>
-            <w:proofErr w:type="spellStart"/>
             <w:r>
               <w:t>ShellSort</w:t>
             </w:r>
-            <w:proofErr w:type="spellEnd"/>
           </w:p>
         </w:tc>
       </w:tr>
@@ -60,19 +58,9 @@
             <w:tcW w:w="4414" w:type="dxa"/>
           </w:tcPr>
           <w:p>
-            <w:proofErr w:type="spellStart"/>
-            <w:r>
-              <w:t>Nearly</w:t>
-            </w:r>
-            <w:proofErr w:type="spellEnd"/>
-            <w:r>
-              <w:t xml:space="preserve"> </w:t>
-            </w:r>
-            <w:proofErr w:type="spellStart"/>
-            <w:r>
-              <w:t>sort</w:t>
-            </w:r>
-            <w:proofErr w:type="spellEnd"/>
+            <w:r>
+              <w:t>Nearly sort</w:t>
+            </w:r>
           </w:p>
         </w:tc>
       </w:tr>
@@ -93,15 +81,7 @@
           </w:tcPr>
           <w:p>
             <w:r>
-              <w:t>O(n*</w:t>
-            </w:r>
-            <w:proofErr w:type="spellStart"/>
-            <w:r>
-              <w:t>lg</w:t>
-            </w:r>
-            <w:proofErr w:type="spellEnd"/>
-            <w:r>
-              <w:t>(n))</w:t>
+              <w:t>O(n*lg(n))</w:t>
             </w:r>
           </w:p>
         </w:tc>
@@ -122,11 +102,9 @@
             <w:tcW w:w="4414" w:type="dxa"/>
           </w:tcPr>
           <w:p>
-            <w:proofErr w:type="spellStart"/>
             <w:r>
               <w:t>Random</w:t>
             </w:r>
-            <w:proofErr w:type="spellEnd"/>
           </w:p>
         </w:tc>
       </w:tr>
@@ -166,17 +144,8 @@
                 <w:i/>
                 <w:iCs/>
               </w:rPr>
-              <w:t xml:space="preserve"> </w:t>
-            </w:r>
-            <w:proofErr w:type="spellStart"/>
-            <w:r>
-              <w:rPr>
-                <w:i/>
-                <w:iCs/>
-              </w:rPr>
-              <w:t>Inplace</w:t>
-            </w:r>
-            <w:proofErr w:type="spellEnd"/>
+              <w:t xml:space="preserve"> Inplace</w:t>
+            </w:r>
           </w:p>
         </w:tc>
         <w:tc>
@@ -262,14 +231,9 @@
             <w:tcW w:w="4414" w:type="dxa"/>
           </w:tcPr>
           <w:p>
-            <w:proofErr w:type="spellStart"/>
-            <w:r>
-              <w:t>Merge</w:t>
-            </w:r>
-            <w:r>
-              <w:t>Sort</w:t>
-            </w:r>
-            <w:proofErr w:type="spellEnd"/>
+            <w:r>
+              <w:t>MergeSort</w:t>
+            </w:r>
           </w:p>
         </w:tc>
       </w:tr>
@@ -312,15 +276,7 @@
           </w:tcPr>
           <w:p>
             <w:r>
-              <w:t>O(n*</w:t>
-            </w:r>
-            <w:proofErr w:type="spellStart"/>
-            <w:r>
-              <w:t>lg</w:t>
-            </w:r>
-            <w:proofErr w:type="spellEnd"/>
-            <w:r>
-              <w:t>(n))</w:t>
+              <w:t>O(n*lg(n))</w:t>
             </w:r>
           </w:p>
         </w:tc>
@@ -364,15 +320,7 @@
           </w:tcPr>
           <w:p>
             <w:r>
-              <w:t>O(n*</w:t>
-            </w:r>
-            <w:proofErr w:type="spellStart"/>
-            <w:r>
-              <w:t>lg</w:t>
-            </w:r>
-            <w:proofErr w:type="spellEnd"/>
-            <w:r>
-              <w:t>(n))</w:t>
+              <w:t>O(n*lg(n))</w:t>
             </w:r>
           </w:p>
         </w:tc>
@@ -391,17 +339,8 @@
                 <w:i/>
                 <w:iCs/>
               </w:rPr>
-              <w:t xml:space="preserve"> </w:t>
-            </w:r>
-            <w:proofErr w:type="spellStart"/>
-            <w:r>
-              <w:rPr>
-                <w:i/>
-                <w:iCs/>
-              </w:rPr>
-              <w:t>Inplace</w:t>
-            </w:r>
-            <w:proofErr w:type="spellEnd"/>
+              <w:t xml:space="preserve"> Inplace</w:t>
+            </w:r>
           </w:p>
         </w:tc>
         <w:tc>
@@ -487,14 +426,9 @@
             <w:tcW w:w="4414" w:type="dxa"/>
           </w:tcPr>
           <w:p>
-            <w:proofErr w:type="spellStart"/>
-            <w:r>
-              <w:t>Quick</w:t>
-            </w:r>
-            <w:r>
-              <w:t>Sort</w:t>
-            </w:r>
-            <w:proofErr w:type="spellEnd"/>
+            <w:r>
+              <w:t>QuickSort</w:t>
+            </w:r>
           </w:p>
         </w:tc>
       </w:tr>
@@ -537,15 +471,7 @@
           </w:tcPr>
           <w:p>
             <w:r>
-              <w:t>O(n*</w:t>
-            </w:r>
-            <w:proofErr w:type="spellStart"/>
-            <w:r>
-              <w:t>lg</w:t>
-            </w:r>
-            <w:proofErr w:type="spellEnd"/>
-            <w:r>
-              <w:t>(n))</w:t>
+              <w:t>O(n*lg(n))</w:t>
             </w:r>
           </w:p>
         </w:tc>
@@ -608,17 +534,8 @@
                 <w:i/>
                 <w:iCs/>
               </w:rPr>
-              <w:t xml:space="preserve"> </w:t>
-            </w:r>
-            <w:proofErr w:type="spellStart"/>
-            <w:r>
-              <w:rPr>
-                <w:i/>
-                <w:iCs/>
-              </w:rPr>
-              <w:t>Inplace</w:t>
-            </w:r>
-            <w:proofErr w:type="spellEnd"/>
+              <w:t xml:space="preserve"> Inplace</w:t>
+            </w:r>
           </w:p>
         </w:tc>
         <w:tc>
@@ -703,35 +620,29 @@
             <w:tcW w:w="2207" w:type="dxa"/>
           </w:tcPr>
           <w:p>
-            <w:proofErr w:type="spellStart"/>
             <w:r>
               <w:t>ShellSort</w:t>
             </w:r>
-            <w:proofErr w:type="spellEnd"/>
-          </w:p>
-        </w:tc>
-        <w:tc>
-          <w:tcPr>
-            <w:tcW w:w="2207" w:type="dxa"/>
-          </w:tcPr>
-          <w:p>
-            <w:proofErr w:type="spellStart"/>
+          </w:p>
+        </w:tc>
+        <w:tc>
+          <w:tcPr>
+            <w:tcW w:w="2207" w:type="dxa"/>
+          </w:tcPr>
+          <w:p>
             <w:r>
               <w:t>MergeSort</w:t>
             </w:r>
-            <w:proofErr w:type="spellEnd"/>
-          </w:p>
-        </w:tc>
-        <w:tc>
-          <w:tcPr>
-            <w:tcW w:w="2207" w:type="dxa"/>
-          </w:tcPr>
-          <w:p>
-            <w:proofErr w:type="spellStart"/>
+          </w:p>
+        </w:tc>
+        <w:tc>
+          <w:tcPr>
+            <w:tcW w:w="2207" w:type="dxa"/>
+          </w:tcPr>
+          <w:p>
             <w:r>
               <w:t>QuickSort</w:t>
             </w:r>
-            <w:proofErr w:type="spellEnd"/>
           </w:p>
         </w:tc>
       </w:tr>
@@ -750,118 +661,298 @@
           <w:tcPr>
             <w:tcW w:w="2207" w:type="dxa"/>
           </w:tcPr>
-          <w:p/>
-        </w:tc>
-        <w:tc>
-          <w:tcPr>
-            <w:tcW w:w="2207" w:type="dxa"/>
-          </w:tcPr>
-          <w:p/>
-        </w:tc>
-        <w:tc>
-          <w:tcPr>
-            <w:tcW w:w="2207" w:type="dxa"/>
-          </w:tcPr>
-          <w:p/>
-        </w:tc>
-      </w:tr>
-      <w:tr>
-        <w:tc>
-          <w:tcPr>
-            <w:tcW w:w="2207" w:type="dxa"/>
-          </w:tcPr>
-          <w:p>
-            <w:r>
-              <w:t xml:space="preserve">Tiempo Ejecución </w:t>
-            </w:r>
-            <w:r>
-              <w:t>2</w:t>
-            </w:r>
-          </w:p>
-        </w:tc>
-        <w:tc>
-          <w:tcPr>
-            <w:tcW w:w="2207" w:type="dxa"/>
-          </w:tcPr>
-          <w:p/>
-        </w:tc>
-        <w:tc>
-          <w:tcPr>
-            <w:tcW w:w="2207" w:type="dxa"/>
-          </w:tcPr>
-          <w:p/>
-        </w:tc>
-        <w:tc>
-          <w:tcPr>
-            <w:tcW w:w="2207" w:type="dxa"/>
-          </w:tcPr>
-          <w:p/>
-        </w:tc>
-      </w:tr>
-      <w:tr>
-        <w:tc>
-          <w:tcPr>
-            <w:tcW w:w="2207" w:type="dxa"/>
-          </w:tcPr>
-          <w:p>
-            <w:r>
-              <w:t xml:space="preserve">Tiempo Ejecución </w:t>
-            </w:r>
-            <w:r>
-              <w:t>3</w:t>
-            </w:r>
-          </w:p>
-        </w:tc>
-        <w:tc>
-          <w:tcPr>
-            <w:tcW w:w="2207" w:type="dxa"/>
-          </w:tcPr>
-          <w:p/>
-        </w:tc>
-        <w:tc>
-          <w:tcPr>
-            <w:tcW w:w="2207" w:type="dxa"/>
-          </w:tcPr>
-          <w:p/>
-        </w:tc>
-        <w:tc>
-          <w:tcPr>
-            <w:tcW w:w="2207" w:type="dxa"/>
-          </w:tcPr>
-          <w:p/>
-        </w:tc>
-      </w:tr>
-      <w:tr>
-        <w:tc>
-          <w:tcPr>
-            <w:tcW w:w="2207" w:type="dxa"/>
-          </w:tcPr>
-          <w:p>
-            <w:r>
-              <w:t xml:space="preserve">Tiempo </w:t>
-            </w:r>
-            <w:r>
-              <w:t>Promedio</w:t>
-            </w:r>
-          </w:p>
-        </w:tc>
-        <w:tc>
-          <w:tcPr>
-            <w:tcW w:w="2207" w:type="dxa"/>
-          </w:tcPr>
-          <w:p/>
-        </w:tc>
-        <w:tc>
-          <w:tcPr>
-            <w:tcW w:w="2207" w:type="dxa"/>
-          </w:tcPr>
-          <w:p/>
-        </w:tc>
-        <w:tc>
-          <w:tcPr>
-            <w:tcW w:w="2207" w:type="dxa"/>
-          </w:tcPr>
-          <w:p/>
+          <w:p>
+            <w:r>
+              <w:rPr>
+                <w:rFonts w:ascii="Consolas" w:hAnsi="Consolas" w:cs="Consolas"/>
+                <w:color w:val="000000"/>
+                <w:sz w:val="20"/>
+                <w:szCs w:val="20"/>
+              </w:rPr>
+              <w:t>0.407</w:t>
+            </w:r>
+            <w:r>
+              <w:rPr>
+                <w:rFonts w:ascii="Consolas" w:hAnsi="Consolas" w:cs="Consolas"/>
+                <w:color w:val="000000"/>
+                <w:sz w:val="20"/>
+                <w:szCs w:val="20"/>
+              </w:rPr>
+              <w:t xml:space="preserve"> seg</w:t>
+            </w:r>
+          </w:p>
+        </w:tc>
+        <w:tc>
+          <w:tcPr>
+            <w:tcW w:w="2207" w:type="dxa"/>
+          </w:tcPr>
+          <w:p>
+            <w:r>
+              <w:rPr>
+                <w:rFonts w:ascii="Consolas" w:hAnsi="Consolas" w:cs="Consolas"/>
+                <w:color w:val="000000"/>
+                <w:sz w:val="20"/>
+                <w:szCs w:val="20"/>
+              </w:rPr>
+              <w:t>0.209</w:t>
+            </w:r>
+            <w:r>
+              <w:rPr>
+                <w:rFonts w:ascii="Consolas" w:hAnsi="Consolas" w:cs="Consolas"/>
+                <w:color w:val="000000"/>
+                <w:sz w:val="20"/>
+                <w:szCs w:val="20"/>
+              </w:rPr>
+              <w:t xml:space="preserve"> seg</w:t>
+            </w:r>
+          </w:p>
+        </w:tc>
+        <w:tc>
+          <w:tcPr>
+            <w:tcW w:w="2207" w:type="dxa"/>
+          </w:tcPr>
+          <w:p>
+            <w:r>
+              <w:rPr>
+                <w:rFonts w:ascii="Consolas" w:hAnsi="Consolas" w:cs="Consolas"/>
+                <w:color w:val="000000"/>
+                <w:sz w:val="20"/>
+                <w:szCs w:val="20"/>
+              </w:rPr>
+              <w:t>0.533</w:t>
+            </w:r>
+            <w:r>
+              <w:rPr>
+                <w:rFonts w:ascii="Consolas" w:hAnsi="Consolas" w:cs="Consolas"/>
+                <w:color w:val="000000"/>
+                <w:sz w:val="20"/>
+                <w:szCs w:val="20"/>
+              </w:rPr>
+              <w:t xml:space="preserve"> seg</w:t>
+            </w:r>
+          </w:p>
+        </w:tc>
+      </w:tr>
+      <w:tr>
+        <w:tc>
+          <w:tcPr>
+            <w:tcW w:w="2207" w:type="dxa"/>
+          </w:tcPr>
+          <w:p>
+            <w:r>
+              <w:t>Tiempo Ejecución 2</w:t>
+            </w:r>
+          </w:p>
+        </w:tc>
+        <w:tc>
+          <w:tcPr>
+            <w:tcW w:w="2207" w:type="dxa"/>
+          </w:tcPr>
+          <w:p>
+            <w:r>
+              <w:rPr>
+                <w:rFonts w:ascii="Consolas" w:hAnsi="Consolas" w:cs="Consolas"/>
+                <w:color w:val="000000"/>
+                <w:sz w:val="20"/>
+                <w:szCs w:val="20"/>
+              </w:rPr>
+              <w:t>0.397</w:t>
+            </w:r>
+            <w:r>
+              <w:rPr>
+                <w:rFonts w:ascii="Consolas" w:hAnsi="Consolas" w:cs="Consolas"/>
+                <w:color w:val="000000"/>
+                <w:sz w:val="20"/>
+                <w:szCs w:val="20"/>
+              </w:rPr>
+              <w:t xml:space="preserve"> seg</w:t>
+            </w:r>
+          </w:p>
+        </w:tc>
+        <w:tc>
+          <w:tcPr>
+            <w:tcW w:w="2207" w:type="dxa"/>
+          </w:tcPr>
+          <w:p>
+            <w:r>
+              <w:rPr>
+                <w:rFonts w:ascii="Consolas" w:hAnsi="Consolas" w:cs="Consolas"/>
+                <w:color w:val="000000"/>
+                <w:sz w:val="20"/>
+                <w:szCs w:val="20"/>
+              </w:rPr>
+              <w:t>0.2</w:t>
+            </w:r>
+            <w:r>
+              <w:rPr>
+                <w:rFonts w:ascii="Consolas" w:hAnsi="Consolas" w:cs="Consolas"/>
+                <w:color w:val="000000"/>
+                <w:sz w:val="20"/>
+                <w:szCs w:val="20"/>
+              </w:rPr>
+              <w:t xml:space="preserve"> seg</w:t>
+            </w:r>
+          </w:p>
+        </w:tc>
+        <w:tc>
+          <w:tcPr>
+            <w:tcW w:w="2207" w:type="dxa"/>
+          </w:tcPr>
+          <w:p>
+            <w:r>
+              <w:rPr>
+                <w:rFonts w:ascii="Consolas" w:hAnsi="Consolas" w:cs="Consolas"/>
+                <w:color w:val="000000"/>
+                <w:sz w:val="20"/>
+                <w:szCs w:val="20"/>
+              </w:rPr>
+              <w:t>0.549</w:t>
+            </w:r>
+            <w:r>
+              <w:rPr>
+                <w:rFonts w:ascii="Consolas" w:hAnsi="Consolas" w:cs="Consolas"/>
+                <w:color w:val="000000"/>
+                <w:sz w:val="20"/>
+                <w:szCs w:val="20"/>
+              </w:rPr>
+              <w:t xml:space="preserve"> seg</w:t>
+            </w:r>
+          </w:p>
+        </w:tc>
+      </w:tr>
+      <w:tr>
+        <w:tc>
+          <w:tcPr>
+            <w:tcW w:w="2207" w:type="dxa"/>
+          </w:tcPr>
+          <w:p>
+            <w:r>
+              <w:t>Tiempo Ejecución 3</w:t>
+            </w:r>
+          </w:p>
+        </w:tc>
+        <w:tc>
+          <w:tcPr>
+            <w:tcW w:w="2207" w:type="dxa"/>
+          </w:tcPr>
+          <w:p>
+            <w:r>
+              <w:rPr>
+                <w:rFonts w:ascii="Consolas" w:hAnsi="Consolas" w:cs="Consolas"/>
+                <w:color w:val="000000"/>
+                <w:sz w:val="20"/>
+                <w:szCs w:val="20"/>
+              </w:rPr>
+              <w:t>0.373</w:t>
+            </w:r>
+            <w:r>
+              <w:rPr>
+                <w:rFonts w:ascii="Consolas" w:hAnsi="Consolas" w:cs="Consolas"/>
+                <w:color w:val="000000"/>
+                <w:sz w:val="20"/>
+                <w:szCs w:val="20"/>
+              </w:rPr>
+              <w:t xml:space="preserve"> seg</w:t>
+            </w:r>
+          </w:p>
+        </w:tc>
+        <w:tc>
+          <w:tcPr>
+            <w:tcW w:w="2207" w:type="dxa"/>
+          </w:tcPr>
+          <w:p>
+            <w:r>
+              <w:rPr>
+                <w:rFonts w:ascii="Consolas" w:hAnsi="Consolas" w:cs="Consolas"/>
+                <w:color w:val="000000"/>
+                <w:sz w:val="20"/>
+                <w:szCs w:val="20"/>
+              </w:rPr>
+              <w:t>0.203</w:t>
+            </w:r>
+            <w:r>
+              <w:rPr>
+                <w:rFonts w:ascii="Consolas" w:hAnsi="Consolas" w:cs="Consolas"/>
+                <w:color w:val="000000"/>
+                <w:sz w:val="20"/>
+                <w:szCs w:val="20"/>
+              </w:rPr>
+              <w:t xml:space="preserve"> seg</w:t>
+            </w:r>
+          </w:p>
+        </w:tc>
+        <w:tc>
+          <w:tcPr>
+            <w:tcW w:w="2207" w:type="dxa"/>
+          </w:tcPr>
+          <w:p>
+            <w:r>
+              <w:rPr>
+                <w:rFonts w:ascii="Consolas" w:hAnsi="Consolas" w:cs="Consolas"/>
+                <w:color w:val="000000"/>
+                <w:sz w:val="20"/>
+                <w:szCs w:val="20"/>
+              </w:rPr>
+              <w:t>0.548</w:t>
+            </w:r>
+            <w:r>
+              <w:rPr>
+                <w:rFonts w:ascii="Consolas" w:hAnsi="Consolas" w:cs="Consolas"/>
+                <w:color w:val="000000"/>
+                <w:sz w:val="20"/>
+                <w:szCs w:val="20"/>
+              </w:rPr>
+              <w:t xml:space="preserve"> seg</w:t>
+            </w:r>
+          </w:p>
+        </w:tc>
+      </w:tr>
+      <w:tr>
+        <w:tc>
+          <w:tcPr>
+            <w:tcW w:w="2207" w:type="dxa"/>
+          </w:tcPr>
+          <w:p>
+            <w:r>
+              <w:t>Tiempo Promedio</w:t>
+            </w:r>
+          </w:p>
+        </w:tc>
+        <w:tc>
+          <w:tcPr>
+            <w:tcW w:w="2207" w:type="dxa"/>
+          </w:tcPr>
+          <w:p>
+            <w:r>
+              <w:t>0</w:t>
+            </w:r>
+            <w:r>
+              <w:t>.</w:t>
+            </w:r>
+            <w:r>
+              <w:t>392 seg</w:t>
+            </w:r>
+          </w:p>
+        </w:tc>
+        <w:tc>
+          <w:tcPr>
+            <w:tcW w:w="2207" w:type="dxa"/>
+          </w:tcPr>
+          <w:p>
+            <w:r>
+              <w:t>0.204 seg</w:t>
+            </w:r>
+          </w:p>
+        </w:tc>
+        <w:tc>
+          <w:tcPr>
+            <w:tcW w:w="2207" w:type="dxa"/>
+          </w:tcPr>
+          <w:p>
+            <w:r>
+              <w:t>0.543 seg</w:t>
+            </w:r>
+          </w:p>
         </w:tc>
       </w:tr>
     </w:tbl>
@@ -872,19 +963,26 @@
       </w:r>
     </w:p>
     <w:p>
+      <w:r>
+        <w:t xml:space="preserve"> Por el tiempo promedio de ejecución, para el caso general, el algoritmo más eficiente es </w:t>
+      </w:r>
+      <w:r>
+        <w:t>MergeSort</w:t>
+      </w:r>
+      <w:r>
+        <w:t xml:space="preserve">. El siguiente algoritmo en eficiencia es </w:t>
+      </w:r>
+      <w:r>
+        <w:t>ShellSort</w:t>
+      </w:r>
+      <w:r>
+        <w:t>. El algoritmo menos eficiente es</w:t>
+      </w:r>
+      <w:r>
+        <w:t xml:space="preserve"> QuickSort.</w:t>
+      </w:r>
       <w:bookmarkStart w:id="0" w:name="_GoBack"/>
       <w:bookmarkEnd w:id="0"/>
-      <w:r>
-        <w:t xml:space="preserve"> Por el tiempo promedio de ejecución, para el caso general, el algoritmo más eficiente es . El siguiente algoritmo en eficiencia </w:t>
-      </w:r>
-      <w:proofErr w:type="gramStart"/>
-      <w:r>
-        <w:t>es .</w:t>
-      </w:r>
-      <w:proofErr w:type="gramEnd"/>
-      <w:r>
-        <w:t xml:space="preserve"> El algoritmo menos eficiente es</w:t>
-      </w:r>
     </w:p>
     <w:sectPr>
       <w:pgSz w:w="12240" w:h="15840"/>
@@ -913,7 +1011,7 @@
       </w:pPr>
     </w:pPrDefault>
   </w:docDefaults>
-  <w:latentStyles w:defLockedState="0" w:defUIPriority="99" w:defSemiHidden="0" w:defUnhideWhenUsed="0" w:defQFormat="0" w:count="376">
+  <w:latentStyles w:defLockedState="0" w:defUIPriority="99" w:defSemiHidden="0" w:defUnhideWhenUsed="0" w:defQFormat="0" w:count="377">
     <w:lsdException w:name="Normal" w:uiPriority="0" w:qFormat="1"/>
     <w:lsdException w:name="heading 1" w:uiPriority="9" w:qFormat="1"/>
     <w:lsdException w:name="heading 2" w:semiHidden="1" w:uiPriority="9" w:unhideWhenUsed="1" w:qFormat="1"/>
@@ -1019,7 +1117,6 @@
     <w:lsdException w:name="HTML Sample" w:semiHidden="1" w:unhideWhenUsed="1"/>
     <w:lsdException w:name="HTML Typewriter" w:semiHidden="1" w:unhideWhenUsed="1"/>
     <w:lsdException w:name="HTML Variable" w:semiHidden="1" w:unhideWhenUsed="1"/>
-    <w:lsdException w:name="Normal Table" w:semiHidden="1" w:unhideWhenUsed="1"/>
     <w:lsdException w:name="annotation subject" w:semiHidden="1" w:unhideWhenUsed="1"/>
     <w:lsdException w:name="No List" w:semiHidden="1" w:unhideWhenUsed="1"/>
     <w:lsdException w:name="Outline List 1" w:semiHidden="1" w:unhideWhenUsed="1"/>
@@ -1066,10 +1163,8 @@
     <w:lsdException w:name="Table Subtle 2" w:semiHidden="1" w:unhideWhenUsed="1"/>
     <w:lsdException w:name="Table Web 1" w:semiHidden="1" w:unhideWhenUsed="1"/>
     <w:lsdException w:name="Table Web 2" w:semiHidden="1" w:unhideWhenUsed="1"/>
-    <w:lsdException w:name="Table Web 3" w:semiHidden="1" w:unhideWhenUsed="1"/>
     <w:lsdException w:name="Balloon Text" w:semiHidden="1" w:unhideWhenUsed="1"/>
     <w:lsdException w:name="Table Grid" w:uiPriority="39"/>
-    <w:lsdException w:name="Table Theme" w:semiHidden="1" w:unhideWhenUsed="1"/>
     <w:lsdException w:name="Placeholder Text" w:semiHidden="1"/>
     <w:lsdException w:name="No Spacing" w:uiPriority="1" w:qFormat="1"/>
     <w:lsdException w:name="Light Shading" w:uiPriority="60"/>
@@ -1290,6 +1385,7 @@
     <w:lsdException w:name="Hashtag" w:semiHidden="1" w:unhideWhenUsed="1"/>
     <w:lsdException w:name="Unresolved Mention" w:semiHidden="1" w:unhideWhenUsed="1"/>
     <w:lsdException w:name="Smart Link" w:semiHidden="1" w:unhideWhenUsed="1"/>
+    <w:lsdException w:name="Smart Link Error" w:semiHidden="1" w:unhideWhenUsed="1"/>
   </w:latentStyles>
   <w:style w:type="paragraph" w:default="1" w:styleId="Normal">
     <w:name w:val="Normal"/>

</xml_diff>